<commit_message>
Added calculator layout with Answer button (pending functionality)
</commit_message>
<xml_diff>
--- a/Modular_Calculator_App.docx
+++ b/Modular_Calculator_App.docx
@@ -6,10 +6,8 @@
       <w:pPr>
         <w:pStyle w:val="Title"/>
       </w:pPr>
-      <w:bookmarkStart w:id="0" w:name="_GoBack"/>
-      <w:bookmarkEnd w:id="0"/>
       <w:r>
-        <w:t>Modular Calculator App</w:t>
+        <w:t>Advanced Calculator App - Documentation</w:t>
       </w:r>
     </w:p>
     <w:p>
@@ -17,12 +15,20 @@
         <w:pStyle w:val="Heading1"/>
       </w:pPr>
       <w:r>
-        <w:t>Description</w:t>
+        <w:t>1. Introduction</w:t>
       </w:r>
     </w:p>
     <w:p>
       <w:r>
-        <w:t>A calculator application that starts as a modular CLI program and evolves into an advanced GUI-based calculator with scientific features.</w:t>
+        <w:t xml:space="preserve">The Advanced Calculator App is a modular Python application designed to perform various arithmetic operations. The project will be built incrementally, starting with basic operations and expanding to advanced features such as scientific functions and a graphical user interface (GUI) using </w:t>
+      </w:r>
+      <w:proofErr w:type="spellStart"/>
+      <w:r>
+        <w:t>Tkinter</w:t>
+      </w:r>
+      <w:proofErr w:type="spellEnd"/>
+      <w:r>
+        <w:t>.</w:t>
       </w:r>
     </w:p>
     <w:p>
@@ -30,42 +36,53 @@
         <w:pStyle w:val="Heading1"/>
       </w:pPr>
       <w:r>
-        <w:t>Phase 1: CLI Modular Version</w:t>
+        <w:t>2. Objectives</w:t>
       </w:r>
     </w:p>
     <w:p>
-      <w:pPr>
-        <w:pStyle w:val="ListBullet"/>
-      </w:pPr>
       <w:r>
-        <w:t xml:space="preserve">• Basic arithmetic: add(), subtract(), multiply(), </w:t>
-      </w:r>
-      <w:r>
-        <w:t>divide()</w:t>
+        <w:t>• Develop a modular calculator using Python functions.</w:t>
       </w:r>
     </w:p>
     <w:p>
-      <w:pPr>
-        <w:pStyle w:val="ListBullet"/>
-      </w:pPr>
       <w:r>
-        <w:t>• Error handling (invalid input, zero division)</w:t>
+        <w:t>• Implement core operations: addition, subtraction, multiplication, division.</w:t>
       </w:r>
     </w:p>
     <w:p>
-      <w:pPr>
-        <w:pStyle w:val="ListBullet"/>
-      </w:pPr>
       <w:r>
-        <w:t>• Loop for continuous calculation</w:t>
+        <w:t>• Handle errors such as division by zero and invalid inputs.</w:t>
       </w:r>
     </w:p>
     <w:p>
-      <w:pPr>
-        <w:pStyle w:val="ListBullet"/>
-      </w:pPr>
       <w:r>
-        <w:t>• Exit option</w:t>
+        <w:t>• Expand the calculator to include scientific operations (square root, power, etc.).</w:t>
+      </w:r>
+    </w:p>
+    <w:p>
+      <w:r>
+        <w:t xml:space="preserve">• Add a </w:t>
+      </w:r>
+      <w:proofErr w:type="spellStart"/>
+      <w:r>
+        <w:t>Tkinter</w:t>
+      </w:r>
+      <w:proofErr w:type="spellEnd"/>
+      <w:r>
+        <w:t xml:space="preserve"> GUI for a user-friendly experience.</w:t>
+      </w:r>
+    </w:p>
+    <w:p>
+      <w:r>
+        <w:t xml:space="preserve">• Integrate </w:t>
+      </w:r>
+      <w:proofErr w:type="spellStart"/>
+      <w:r>
+        <w:t>Git</w:t>
+      </w:r>
+      <w:proofErr w:type="spellEnd"/>
+      <w:r>
+        <w:t xml:space="preserve"> for version control and documentation.</w:t>
       </w:r>
     </w:p>
     <w:p>
@@ -73,34 +90,53 @@
         <w:pStyle w:val="Heading1"/>
       </w:pPr>
       <w:r>
-        <w:t>Phase 2: Advanced CLI Features</w:t>
+        <w:t>3. Features (Planned)</w:t>
       </w:r>
     </w:p>
     <w:p>
-      <w:pPr>
-        <w:pStyle w:val="ListBullet"/>
-      </w:pPr>
       <w:r>
-        <w:t>• Support power, square root, modulus</w:t>
+        <w:t>• Basic arithmetic operations: +, -, *, /</w:t>
       </w:r>
     </w:p>
     <w:p>
-      <w:pPr>
-        <w:pStyle w:val="ListBullet"/>
-      </w:pPr>
       <w:r>
-        <w:t>• Add memory feature (store last result)</w:t>
+        <w:t xml:space="preserve">• Scientific functions: </w:t>
+      </w:r>
+      <w:proofErr w:type="spellStart"/>
+      <w:r>
+        <w:t>sqrt</w:t>
+      </w:r>
+      <w:proofErr w:type="spellEnd"/>
+      <w:r>
+        <w:t>, power, trigonometric functions</w:t>
       </w:r>
     </w:p>
     <w:p>
-      <w:pPr>
-        <w:pStyle w:val="ListBullet"/>
-      </w:pPr>
       <w:r>
-        <w:t>• Scientific calculations (use math modul</w:t>
+        <w:t>• History of previous calculations</w:t>
       </w:r>
+    </w:p>
+    <w:p>
       <w:r>
-        <w:t>e)</w:t>
+        <w:t>• Error handling for invalid inputs</w:t>
+      </w:r>
+    </w:p>
+    <w:p>
+      <w:r>
+        <w:t xml:space="preserve">• </w:t>
+      </w:r>
+      <w:proofErr w:type="spellStart"/>
+      <w:r>
+        <w:t>Tkinter</w:t>
+      </w:r>
+      <w:proofErr w:type="spellEnd"/>
+      <w:r>
+        <w:t xml:space="preserve"> GUI with buttons and display area</w:t>
+      </w:r>
+    </w:p>
+    <w:p>
+      <w:r>
+        <w:t>• Dark mode and light mode (optional)</w:t>
       </w:r>
     </w:p>
     <w:p>
@@ -108,40 +144,136 @@
         <w:pStyle w:val="Heading1"/>
       </w:pPr>
       <w:r>
-        <w:t>Phase 3: GUI with Tkinter</w:t>
+        <w:t>4. Project Structure</w:t>
+      </w:r>
+    </w:p>
+    <w:p>
+      <w:r>
+        <w:br/>
+        <w:t xml:space="preserve">    The project will be organized as follows:</w:t>
+      </w:r>
+      <w:r>
+        <w:br/>
+        <w:t xml:space="preserve">    ├── </w:t>
+      </w:r>
+      <w:proofErr w:type="spellStart"/>
+      <w:r>
+        <w:t>calculator_project</w:t>
+      </w:r>
+      <w:proofErr w:type="spellEnd"/>
+      <w:r>
+        <w:t>/</w:t>
+      </w:r>
+      <w:r>
+        <w:br/>
+        <w:t xml:space="preserve">    │   ├── main.py                # Entry point for the application</w:t>
+      </w:r>
+      <w:r>
+        <w:br/>
+      </w:r>
+      <w:r>
+        <w:lastRenderedPageBreak/>
+        <w:t xml:space="preserve">    │   ├── modules/</w:t>
+      </w:r>
+      <w:r>
+        <w:br/>
+        <w:t xml:space="preserve">    │   │   ├── __init__.py</w:t>
+      </w:r>
+      <w:r>
+        <w:br/>
+        <w:t xml:space="preserve">    │   │   ├── mat_utils.py       # Contains mathematical functions</w:t>
+      </w:r>
+      <w:r>
+        <w:br/>
+        <w:t xml:space="preserve">    │   │   └── sci_utils.py       # Contains scientific functions (future)</w:t>
+      </w:r>
+      <w:r>
+        <w:br/>
+        <w:t xml:space="preserve">    │   └── </w:t>
+      </w:r>
+      <w:proofErr w:type="spellStart"/>
+      <w:proofErr w:type="gramStart"/>
+      <w:r>
+        <w:t>gui</w:t>
+      </w:r>
+      <w:proofErr w:type="spellEnd"/>
+      <w:proofErr w:type="gramEnd"/>
+      <w:r>
+        <w:t>/</w:t>
+      </w:r>
+      <w:r>
+        <w:br/>
+        <w:t xml:space="preserve">    │       └── interface.py       # </w:t>
+      </w:r>
+      <w:proofErr w:type="spellStart"/>
+      <w:r>
+        <w:t>Tkinter</w:t>
+      </w:r>
+      <w:proofErr w:type="spellEnd"/>
+      <w:r>
+        <w:t xml:space="preserve"> GUI implementation (future)</w:t>
+      </w:r>
+      <w:r>
+        <w:br/>
+        <w:t xml:space="preserve">    </w:t>
+      </w:r>
+    </w:p>
+    <w:p>
+      <w:pPr>
+        <w:pStyle w:val="Heading1"/>
+      </w:pPr>
+      <w:r>
+        <w:t>5. Development Roadmap</w:t>
+      </w:r>
+    </w:p>
+    <w:p>
+      <w:r>
+        <w:t>• Phase 1: Implement core operations in mat_utils.py</w:t>
+      </w:r>
+    </w:p>
+    <w:p>
+      <w:r>
+        <w:t>• Phase 2: Create main.py to call these operations</w:t>
+      </w:r>
+    </w:p>
+    <w:p>
+      <w:r>
+        <w:t>• Phase 3: Add error handling and unit tests</w:t>
+      </w:r>
+    </w:p>
+    <w:p>
+      <w:r>
+        <w:t>• Phase 4: Expand with scientific functions (sci_utils.py)</w:t>
+      </w:r>
+    </w:p>
+    <w:p>
+      <w:r>
+        <w:t xml:space="preserve">• Phase 5: Build </w:t>
+      </w:r>
+      <w:proofErr w:type="spellStart"/>
+      <w:r>
+        <w:t>Tkinter</w:t>
+      </w:r>
+      <w:proofErr w:type="spellEnd"/>
+      <w:r>
+        <w:t xml:space="preserve"> GUI for the calculator</w:t>
+      </w:r>
+    </w:p>
+    <w:p>
+      <w:r>
+        <w:t>• Phase 6: Polish the app with themes and documentation</w:t>
       </w:r>
     </w:p>
     <w:p>
       <w:pPr>
         <w:pStyle w:val="ListBullet"/>
+        <w:numPr>
+          <w:ilvl w:val="0"/>
+          <w:numId w:val="0"/>
+        </w:numPr>
       </w:pPr>
-      <w:r>
-        <w:t>• Basic UI with buttons for numbers &amp; operators</w:t>
-      </w:r>
-    </w:p>
-    <w:p>
-      <w:pPr>
-        <w:pStyle w:val="ListBullet"/>
-      </w:pPr>
-      <w:r>
-        <w:t>• Display input/output in a screen</w:t>
-      </w:r>
-    </w:p>
-    <w:p>
-      <w:pPr>
-        <w:pStyle w:val="ListBullet"/>
-      </w:pPr>
-      <w:r>
-        <w:t>• Add advanced buttons (%, √, ^)</w:t>
-      </w:r>
-    </w:p>
-    <w:p>
-      <w:pPr>
-        <w:pStyle w:val="ListBullet"/>
-      </w:pPr>
-      <w:r>
-        <w:t>• Dark mode theme</w:t>
-      </w:r>
+      <w:bookmarkStart w:id="0" w:name="_GoBack"/>
+      <w:bookmarkEnd w:id="0"/>
     </w:p>
     <w:sectPr>
       <w:pgSz w:w="12240" w:h="15840"/>
@@ -12059,7 +12191,7 @@
 </file>
 
 <file path=customXml/itemProps1.xml><?xml version="1.0" encoding="utf-8"?>
-<ds:datastoreItem xmlns:ds="http://schemas.openxmlformats.org/officeDocument/2006/customXml" ds:itemID="{625E4EC1-83CE-48BA-B63E-19775B5D2CBD}">
+<ds:datastoreItem xmlns:ds="http://schemas.openxmlformats.org/officeDocument/2006/customXml" ds:itemID="{E298CDF9-3A14-4528-B72E-B65DE9F5AEE7}">
   <ds:schemaRefs>
     <ds:schemaRef ds:uri="http://schemas.openxmlformats.org/officeDocument/2006/bibliography"/>
   </ds:schemaRefs>

</xml_diff>